<commit_message>
oncomplete null check fix, misc updates
</commit_message>
<xml_diff>
--- a/Documentation/April 21 - 27/Stage Plan.docx
+++ b/Documentation/April 21 - 27/Stage Plan.docx
@@ -604,6 +604,25 @@
         </w:rPr>
         <w:t>. By the end of this week we will have roughly completed half of the required changes.</w:t>
       </w:r>
+    </w:p>
+    <w:p>
+      <w:pPr>
+        <w:rPr>
+          <w:rFonts w:eastAsia="Calibri"/>
+        </w:rPr>
+      </w:pPr>
+    </w:p>
+    <w:p>
+      <w:pPr>
+        <w:pStyle w:val="ListParagraph"/>
+        <w:numPr>
+          <w:ilvl w:val="0"/>
+          <w:numId w:val="1"/>
+        </w:numPr>
+        <w:rPr>
+          <w:rFonts w:eastAsia="Calibri"/>
+        </w:rPr>
+      </w:pPr>
     </w:p>
     <w:p>
       <w:pPr>
@@ -935,6 +954,7 @@
                 <w:sz w:val="22"/>
                 <w:szCs w:val="22"/>
               </w:rPr>
+              <w:lastRenderedPageBreak/>
               <w:t>User Tier Changes Code</w:t>
             </w:r>
           </w:p>
@@ -1027,7 +1047,6 @@
               <w:rPr>
                 <w:rFonts w:eastAsia="Calibri"/>
               </w:rPr>
-              <w:lastRenderedPageBreak/>
               <w:t>Preferred Businesses Changes Code</w:t>
             </w:r>
           </w:p>
@@ -1168,9 +1187,9 @@
         <w:tblLook w:val="04A0" w:firstRow="1" w:lastRow="0" w:firstColumn="1" w:lastColumn="0" w:noHBand="0" w:noVBand="1"/>
       </w:tblPr>
       <w:tblGrid>
-        <w:gridCol w:w="1656"/>
-        <w:gridCol w:w="5046"/>
-        <w:gridCol w:w="1928"/>
+        <w:gridCol w:w="1763"/>
+        <w:gridCol w:w="4952"/>
+        <w:gridCol w:w="1915"/>
       </w:tblGrid>
       <w:tr>
         <w:tc>
@@ -1252,7 +1271,14 @@
                 <w:sz w:val="22"/>
                 <w:szCs w:val="22"/>
               </w:rPr>
-              <w:t>WEEK 12</w:t>
+              <w:t xml:space="preserve">WEEK </w:t>
+            </w:r>
+            <w:r>
+              <w:rPr>
+                <w:sz w:val="22"/>
+                <w:szCs w:val="22"/>
+              </w:rPr>
+              <w:t>2</w:t>
             </w:r>
           </w:p>
         </w:tc>
@@ -1264,11 +1290,24 @@
             <w:shd w:val="clear" w:color="auto" w:fill="auto"/>
           </w:tcPr>
           <w:p>
+            <w:proofErr w:type="gramStart"/>
             <w:r>
               <w:t>Henry</w:t>
             </w:r>
             <w:r>
-              <w:t xml:space="preserve"> + Henry</w:t>
+              <w:t>(</w:t>
+            </w:r>
+            <w:proofErr w:type="gramEnd"/>
+            <w:r>
+              <w:t xml:space="preserve">AWS) </w:t>
+            </w:r>
+            <w:bookmarkStart w:id="4" w:name="_GoBack"/>
+            <w:bookmarkEnd w:id="4"/>
+            <w:r>
+              <w:t>+ H</w:t>
+            </w:r>
+            <w:r>
+              <w:t>arman(JAVA)</w:t>
             </w:r>
           </w:p>
         </w:tc>
@@ -1902,8 +1941,6 @@
               </w:rPr>
               <w:t>05/04</w:t>
             </w:r>
-            <w:bookmarkStart w:id="4" w:name="_GoBack"/>
-            <w:bookmarkEnd w:id="4"/>
           </w:p>
         </w:tc>
       </w:tr>
@@ -1918,8 +1955,8 @@
     <w:p/>
     <w:p/>
     <w:sectPr>
-      <w:headerReference w:type="default" r:id="rId4"/>
-      <w:footerReference w:type="default" r:id="rId5"/>
+      <w:headerReference w:type="default" r:id="rId7"/>
+      <w:footerReference w:type="default" r:id="rId8"/>
       <w:pgSz w:w="12240" w:h="15840"/>
       <w:pgMar w:top="1440" w:right="1800" w:bottom="1440" w:left="1800" w:header="720" w:footer="720" w:gutter="0"/>
       <w:cols w:space="720"/>
@@ -1927,6 +1964,25 @@
     </w:sectPr>
   </w:body>
 </w:document>
+</file>
+
+<file path=word/endnotes.xml><?xml version="1.0" encoding="utf-8"?>
+<w:endnotes xmlns:wpc="http://schemas.microsoft.com/office/word/2010/wordprocessingCanvas" xmlns:cx="http://schemas.microsoft.com/office/drawing/2014/chartex" xmlns:cx1="http://schemas.microsoft.com/office/drawing/2015/9/8/chartex" xmlns:cx2="http://schemas.microsoft.com/office/drawing/2015/10/21/chartex" xmlns:cx3="http://schemas.microsoft.com/office/drawing/2016/5/9/chartex" xmlns:cx4="http://schemas.microsoft.com/office/drawing/2016/5/10/chartex" xmlns:cx5="http://schemas.microsoft.com/office/drawing/2016/5/11/chartex" xmlns:cx6="http://schemas.microsoft.com/office/drawing/2016/5/12/chartex" xmlns:cx7="http://schemas.microsoft.com/office/drawing/2016/5/13/chartex" xmlns:cx8="http://schemas.microsoft.com/office/drawing/2016/5/14/chartex" xmlns:mc="http://schemas.openxmlformats.org/markup-compatibility/2006" xmlns:aink="http://schemas.microsoft.com/office/drawing/2016/ink" xmlns:am3d="http://schemas.microsoft.com/office/drawing/2017/model3d" xmlns:o="urn:schemas-microsoft-com:office:office" xmlns:r="http://schemas.openxmlformats.org/officeDocument/2006/relationships" xmlns:m="http://schemas.openxmlformats.org/officeDocument/2006/math" xmlns:v="urn:schemas-microsoft-com:vml" xmlns:wp14="http://schemas.microsoft.com/office/word/2010/wordprocessingDrawing" xmlns:wp="http://schemas.openxmlformats.org/drawingml/2006/wordprocessingDrawing" xmlns:w10="urn:schemas-microsoft-com:office:word" xmlns:w="http://schemas.openxmlformats.org/wordprocessingml/2006/main" xmlns:w14="http://schemas.microsoft.com/office/word/2010/wordml" xmlns:w15="http://schemas.microsoft.com/office/word/2012/wordml" xmlns:w16cid="http://schemas.microsoft.com/office/word/2016/wordml/cid" xmlns:w16se="http://schemas.microsoft.com/office/word/2015/wordml/symex" xmlns:wpg="http://schemas.microsoft.com/office/word/2010/wordprocessingGroup" xmlns:wpi="http://schemas.microsoft.com/office/word/2010/wordprocessingInk" xmlns:wne="http://schemas.microsoft.com/office/word/2006/wordml" xmlns:wps="http://schemas.microsoft.com/office/word/2010/wordprocessingShape" mc:Ignorable="w14 w15 w16se w16cid wp14">
+  <w:endnote w:type="separator" w:id="-1">
+    <w:p>
+      <w:r>
+        <w:separator/>
+      </w:r>
+    </w:p>
+  </w:endnote>
+  <w:endnote w:type="continuationSeparator" w:id="0">
+    <w:p>
+      <w:r>
+        <w:continuationSeparator/>
+      </w:r>
+    </w:p>
+  </w:endnote>
+</w:endnotes>
 </file>
 
 <file path=word/footer1.xml><?xml version="1.0" encoding="utf-8"?>
@@ -2017,6 +2073,25 @@
 </w:ftr>
 </file>
 
+<file path=word/footnotes.xml><?xml version="1.0" encoding="utf-8"?>
+<w:footnotes xmlns:wpc="http://schemas.microsoft.com/office/word/2010/wordprocessingCanvas" xmlns:cx="http://schemas.microsoft.com/office/drawing/2014/chartex" xmlns:cx1="http://schemas.microsoft.com/office/drawing/2015/9/8/chartex" xmlns:cx2="http://schemas.microsoft.com/office/drawing/2015/10/21/chartex" xmlns:cx3="http://schemas.microsoft.com/office/drawing/2016/5/9/chartex" xmlns:cx4="http://schemas.microsoft.com/office/drawing/2016/5/10/chartex" xmlns:cx5="http://schemas.microsoft.com/office/drawing/2016/5/11/chartex" xmlns:cx6="http://schemas.microsoft.com/office/drawing/2016/5/12/chartex" xmlns:cx7="http://schemas.microsoft.com/office/drawing/2016/5/13/chartex" xmlns:cx8="http://schemas.microsoft.com/office/drawing/2016/5/14/chartex" xmlns:mc="http://schemas.openxmlformats.org/markup-compatibility/2006" xmlns:aink="http://schemas.microsoft.com/office/drawing/2016/ink" xmlns:am3d="http://schemas.microsoft.com/office/drawing/2017/model3d" xmlns:o="urn:schemas-microsoft-com:office:office" xmlns:r="http://schemas.openxmlformats.org/officeDocument/2006/relationships" xmlns:m="http://schemas.openxmlformats.org/officeDocument/2006/math" xmlns:v="urn:schemas-microsoft-com:vml" xmlns:wp14="http://schemas.microsoft.com/office/word/2010/wordprocessingDrawing" xmlns:wp="http://schemas.openxmlformats.org/drawingml/2006/wordprocessingDrawing" xmlns:w10="urn:schemas-microsoft-com:office:word" xmlns:w="http://schemas.openxmlformats.org/wordprocessingml/2006/main" xmlns:w14="http://schemas.microsoft.com/office/word/2010/wordml" xmlns:w15="http://schemas.microsoft.com/office/word/2012/wordml" xmlns:w16cid="http://schemas.microsoft.com/office/word/2016/wordml/cid" xmlns:w16se="http://schemas.microsoft.com/office/word/2015/wordml/symex" xmlns:wpg="http://schemas.microsoft.com/office/word/2010/wordprocessingGroup" xmlns:wpi="http://schemas.microsoft.com/office/word/2010/wordprocessingInk" xmlns:wne="http://schemas.microsoft.com/office/word/2006/wordml" xmlns:wps="http://schemas.microsoft.com/office/word/2010/wordprocessingShape" mc:Ignorable="w14 w15 w16se w16cid wp14">
+  <w:footnote w:type="separator" w:id="-1">
+    <w:p>
+      <w:r>
+        <w:separator/>
+      </w:r>
+    </w:p>
+  </w:footnote>
+  <w:footnote w:type="continuationSeparator" w:id="0">
+    <w:p>
+      <w:r>
+        <w:continuationSeparator/>
+      </w:r>
+    </w:p>
+  </w:footnote>
+</w:footnotes>
+</file>
+
 <file path=word/header1.xml><?xml version="1.0" encoding="utf-8"?>
 <w:hdr xmlns:wpc="http://schemas.microsoft.com/office/word/2010/wordprocessingCanvas" xmlns:cx="http://schemas.microsoft.com/office/drawing/2014/chartex" xmlns:cx1="http://schemas.microsoft.com/office/drawing/2015/9/8/chartex" xmlns:cx2="http://schemas.microsoft.com/office/drawing/2015/10/21/chartex" xmlns:cx3="http://schemas.microsoft.com/office/drawing/2016/5/9/chartex" xmlns:cx4="http://schemas.microsoft.com/office/drawing/2016/5/10/chartex" xmlns:cx5="http://schemas.microsoft.com/office/drawing/2016/5/11/chartex" xmlns:cx6="http://schemas.microsoft.com/office/drawing/2016/5/12/chartex" xmlns:cx7="http://schemas.microsoft.com/office/drawing/2016/5/13/chartex" xmlns:cx8="http://schemas.microsoft.com/office/drawing/2016/5/14/chartex" xmlns:mc="http://schemas.openxmlformats.org/markup-compatibility/2006" xmlns:aink="http://schemas.microsoft.com/office/drawing/2016/ink" xmlns:am3d="http://schemas.microsoft.com/office/drawing/2017/model3d" xmlns:o="urn:schemas-microsoft-com:office:office" xmlns:r="http://schemas.openxmlformats.org/officeDocument/2006/relationships" xmlns:m="http://schemas.openxmlformats.org/officeDocument/2006/math" xmlns:v="urn:schemas-microsoft-com:vml" xmlns:wp14="http://schemas.microsoft.com/office/word/2010/wordprocessingDrawing" xmlns:wp="http://schemas.openxmlformats.org/drawingml/2006/wordprocessingDrawing" xmlns:w10="urn:schemas-microsoft-com:office:word" xmlns:w="http://schemas.openxmlformats.org/wordprocessingml/2006/main" xmlns:w14="http://schemas.microsoft.com/office/word/2010/wordml" xmlns:w15="http://schemas.microsoft.com/office/word/2012/wordml" xmlns:w16cid="http://schemas.microsoft.com/office/word/2016/wordml/cid" xmlns:w16se="http://schemas.microsoft.com/office/word/2015/wordml/symex" xmlns:wpg="http://schemas.microsoft.com/office/word/2010/wordprocessingGroup" xmlns:wpi="http://schemas.microsoft.com/office/word/2010/wordprocessingInk" xmlns:wne="http://schemas.microsoft.com/office/word/2006/wordml" xmlns:wps="http://schemas.microsoft.com/office/word/2010/wordprocessingShape" mc:Ignorable="w14 w15 w16se w16cid wp14">
   <w:p>
@@ -2050,6 +2125,127 @@
     </w:pPr>
   </w:p>
 </w:hdr>
+</file>
+
+<file path=word/numbering.xml><?xml version="1.0" encoding="utf-8"?>
+<w:numbering xmlns:wpc="http://schemas.microsoft.com/office/word/2010/wordprocessingCanvas" xmlns:cx="http://schemas.microsoft.com/office/drawing/2014/chartex" xmlns:cx1="http://schemas.microsoft.com/office/drawing/2015/9/8/chartex" xmlns:cx2="http://schemas.microsoft.com/office/drawing/2015/10/21/chartex" xmlns:cx3="http://schemas.microsoft.com/office/drawing/2016/5/9/chartex" xmlns:cx4="http://schemas.microsoft.com/office/drawing/2016/5/10/chartex" xmlns:cx5="http://schemas.microsoft.com/office/drawing/2016/5/11/chartex" xmlns:cx6="http://schemas.microsoft.com/office/drawing/2016/5/12/chartex" xmlns:cx7="http://schemas.microsoft.com/office/drawing/2016/5/13/chartex" xmlns:cx8="http://schemas.microsoft.com/office/drawing/2016/5/14/chartex" xmlns:mc="http://schemas.openxmlformats.org/markup-compatibility/2006" xmlns:aink="http://schemas.microsoft.com/office/drawing/2016/ink" xmlns:am3d="http://schemas.microsoft.com/office/drawing/2017/model3d" xmlns:o="urn:schemas-microsoft-com:office:office" xmlns:r="http://schemas.openxmlformats.org/officeDocument/2006/relationships" xmlns:m="http://schemas.openxmlformats.org/officeDocument/2006/math" xmlns:v="urn:schemas-microsoft-com:vml" xmlns:wp14="http://schemas.microsoft.com/office/word/2010/wordprocessingDrawing" xmlns:wp="http://schemas.openxmlformats.org/drawingml/2006/wordprocessingDrawing" xmlns:w10="urn:schemas-microsoft-com:office:word" xmlns:w="http://schemas.openxmlformats.org/wordprocessingml/2006/main" xmlns:w14="http://schemas.microsoft.com/office/word/2010/wordml" xmlns:w15="http://schemas.microsoft.com/office/word/2012/wordml" xmlns:w16cid="http://schemas.microsoft.com/office/word/2016/wordml/cid" xmlns:w16se="http://schemas.microsoft.com/office/word/2015/wordml/symex" xmlns:wpg="http://schemas.microsoft.com/office/word/2010/wordprocessingGroup" xmlns:wpi="http://schemas.microsoft.com/office/word/2010/wordprocessingInk" xmlns:wne="http://schemas.microsoft.com/office/word/2006/wordml" xmlns:wps="http://schemas.microsoft.com/office/word/2010/wordprocessingShape" mc:Ignorable="w14 w15 w16se w16cid wp14">
+  <w:abstractNum w:abstractNumId="0" w15:restartNumberingAfterBreak="0">
+    <w:nsid w:val="195D2E6B"/>
+    <w:multiLevelType w:val="hybridMultilevel"/>
+    <w:tmpl w:val="E500F648"/>
+    <w:lvl w:ilvl="0" w:tplc="04090001">
+      <w:start w:val="1"/>
+      <w:numFmt w:val="bullet"/>
+      <w:lvlText w:val=""/>
+      <w:lvlJc w:val="left"/>
+      <w:pPr>
+        <w:ind w:left="720" w:hanging="360"/>
+      </w:pPr>
+      <w:rPr>
+        <w:rFonts w:ascii="Symbol" w:hAnsi="Symbol" w:hint="default"/>
+      </w:rPr>
+    </w:lvl>
+    <w:lvl w:ilvl="1" w:tplc="04090003" w:tentative="1">
+      <w:start w:val="1"/>
+      <w:numFmt w:val="bullet"/>
+      <w:lvlText w:val="o"/>
+      <w:lvlJc w:val="left"/>
+      <w:pPr>
+        <w:ind w:left="1440" w:hanging="360"/>
+      </w:pPr>
+      <w:rPr>
+        <w:rFonts w:ascii="Courier New" w:hAnsi="Courier New" w:cs="Courier New" w:hint="default"/>
+      </w:rPr>
+    </w:lvl>
+    <w:lvl w:ilvl="2" w:tplc="04090005" w:tentative="1">
+      <w:start w:val="1"/>
+      <w:numFmt w:val="bullet"/>
+      <w:lvlText w:val=""/>
+      <w:lvlJc w:val="left"/>
+      <w:pPr>
+        <w:ind w:left="2160" w:hanging="360"/>
+      </w:pPr>
+      <w:rPr>
+        <w:rFonts w:ascii="Wingdings" w:hAnsi="Wingdings" w:hint="default"/>
+      </w:rPr>
+    </w:lvl>
+    <w:lvl w:ilvl="3" w:tplc="04090001" w:tentative="1">
+      <w:start w:val="1"/>
+      <w:numFmt w:val="bullet"/>
+      <w:lvlText w:val=""/>
+      <w:lvlJc w:val="left"/>
+      <w:pPr>
+        <w:ind w:left="2880" w:hanging="360"/>
+      </w:pPr>
+      <w:rPr>
+        <w:rFonts w:ascii="Symbol" w:hAnsi="Symbol" w:hint="default"/>
+      </w:rPr>
+    </w:lvl>
+    <w:lvl w:ilvl="4" w:tplc="04090003" w:tentative="1">
+      <w:start w:val="1"/>
+      <w:numFmt w:val="bullet"/>
+      <w:lvlText w:val="o"/>
+      <w:lvlJc w:val="left"/>
+      <w:pPr>
+        <w:ind w:left="3600" w:hanging="360"/>
+      </w:pPr>
+      <w:rPr>
+        <w:rFonts w:ascii="Courier New" w:hAnsi="Courier New" w:cs="Courier New" w:hint="default"/>
+      </w:rPr>
+    </w:lvl>
+    <w:lvl w:ilvl="5" w:tplc="04090005" w:tentative="1">
+      <w:start w:val="1"/>
+      <w:numFmt w:val="bullet"/>
+      <w:lvlText w:val=""/>
+      <w:lvlJc w:val="left"/>
+      <w:pPr>
+        <w:ind w:left="4320" w:hanging="360"/>
+      </w:pPr>
+      <w:rPr>
+        <w:rFonts w:ascii="Wingdings" w:hAnsi="Wingdings" w:hint="default"/>
+      </w:rPr>
+    </w:lvl>
+    <w:lvl w:ilvl="6" w:tplc="04090001" w:tentative="1">
+      <w:start w:val="1"/>
+      <w:numFmt w:val="bullet"/>
+      <w:lvlText w:val=""/>
+      <w:lvlJc w:val="left"/>
+      <w:pPr>
+        <w:ind w:left="5040" w:hanging="360"/>
+      </w:pPr>
+      <w:rPr>
+        <w:rFonts w:ascii="Symbol" w:hAnsi="Symbol" w:hint="default"/>
+      </w:rPr>
+    </w:lvl>
+    <w:lvl w:ilvl="7" w:tplc="04090003" w:tentative="1">
+      <w:start w:val="1"/>
+      <w:numFmt w:val="bullet"/>
+      <w:lvlText w:val="o"/>
+      <w:lvlJc w:val="left"/>
+      <w:pPr>
+        <w:ind w:left="5760" w:hanging="360"/>
+      </w:pPr>
+      <w:rPr>
+        <w:rFonts w:ascii="Courier New" w:hAnsi="Courier New" w:cs="Courier New" w:hint="default"/>
+      </w:rPr>
+    </w:lvl>
+    <w:lvl w:ilvl="8" w:tplc="04090005" w:tentative="1">
+      <w:start w:val="1"/>
+      <w:numFmt w:val="bullet"/>
+      <w:lvlText w:val=""/>
+      <w:lvlJc w:val="left"/>
+      <w:pPr>
+        <w:ind w:left="6480" w:hanging="360"/>
+      </w:pPr>
+      <w:rPr>
+        <w:rFonts w:ascii="Wingdings" w:hAnsi="Wingdings" w:hint="default"/>
+      </w:rPr>
+    </w:lvl>
+  </w:abstractNum>
+  <w:num w:numId="1">
+    <w:abstractNumId w:val="0"/>
+  </w:num>
+</w:numbering>
 </file>
 
 <file path=word/styles.xml><?xml version="1.0" encoding="utf-8"?>
@@ -2175,6 +2371,7 @@
     <w:lsdException w:name="HTML Sample" w:semiHidden="1" w:unhideWhenUsed="1"/>
     <w:lsdException w:name="HTML Typewriter" w:semiHidden="1" w:unhideWhenUsed="1"/>
     <w:lsdException w:name="HTML Variable" w:semiHidden="1" w:unhideWhenUsed="1"/>
+    <w:lsdException w:name="Normal Table" w:semiHidden="1" w:unhideWhenUsed="1"/>
     <w:lsdException w:name="annotation subject" w:semiHidden="1" w:unhideWhenUsed="1"/>
     <w:lsdException w:name="No List" w:semiHidden="1" w:unhideWhenUsed="1"/>
     <w:lsdException w:name="Outline List 1" w:semiHidden="1" w:unhideWhenUsed="1"/>
@@ -2221,8 +2418,10 @@
     <w:lsdException w:name="Table Subtle 2" w:semiHidden="1" w:unhideWhenUsed="1"/>
     <w:lsdException w:name="Table Web 1" w:semiHidden="1" w:unhideWhenUsed="1"/>
     <w:lsdException w:name="Table Web 2" w:semiHidden="1" w:unhideWhenUsed="1"/>
+    <w:lsdException w:name="Table Web 3" w:semiHidden="1" w:unhideWhenUsed="1"/>
     <w:lsdException w:name="Balloon Text" w:semiHidden="1" w:unhideWhenUsed="1"/>
     <w:lsdException w:name="Table Grid" w:uiPriority="39"/>
+    <w:lsdException w:name="Table Theme" w:semiHidden="1" w:unhideWhenUsed="1"/>
     <w:lsdException w:name="Placeholder Text" w:semiHidden="1"/>
     <w:lsdException w:name="No Spacing" w:uiPriority="0" w:qFormat="1"/>
     <w:lsdException w:name="Light Shading" w:uiPriority="60"/>
@@ -2596,6 +2795,17 @@
       <w:spacing w:before="100" w:beforeAutospacing="1" w:after="100" w:afterAutospacing="1"/>
     </w:pPr>
   </w:style>
+  <w:style w:type="paragraph" w:styleId="ListParagraph">
+    <w:name w:val="List Paragraph"/>
+    <w:basedOn w:val="Normal"/>
+    <w:uiPriority w:val="34"/>
+    <w:qFormat/>
+    <w:rsid w:val="00146258"/>
+    <w:pPr>
+      <w:ind w:left="720"/>
+      <w:contextualSpacing/>
+    </w:pPr>
+  </w:style>
 </w:styles>
 </file>
 

</xml_diff>